<commit_message>
Revised kanban baord project in Pure JS with more functionalities
</commit_message>
<xml_diff>
--- a/Articles/01_WhatIsTheInternet.docx
+++ b/Articles/01_WhatIsTheInternet.docx
@@ -397,7 +397,25 @@
           <w:szCs w:val="26"/>
           <w:lang w:val="en-US"/>
         </w:rPr>
-        <w:t>into the original file. It compensates for loss of data by requesting for retransmission.</w:t>
+        <w:t xml:space="preserve">into the original file. It compensates for </w:t>
+      </w:r>
+      <w:r>
+        <w:rPr>
+          <w:rFonts w:ascii="Times New Roman" w:hAnsi="Times New Roman" w:cs="Times New Roman"/>
+          <w:sz w:val="26"/>
+          <w:szCs w:val="26"/>
+          <w:lang w:val="en-US"/>
+        </w:rPr>
+        <w:t xml:space="preserve">the </w:t>
+      </w:r>
+      <w:r>
+        <w:rPr>
+          <w:rFonts w:ascii="Times New Roman" w:hAnsi="Times New Roman" w:cs="Times New Roman"/>
+          <w:sz w:val="26"/>
+          <w:szCs w:val="26"/>
+          <w:lang w:val="en-US"/>
+        </w:rPr>
+        <w:t>loss of data by requesting retransmission.</w:t>
       </w:r>
     </w:p>
     <w:p>
@@ -973,7 +991,25 @@
           <w:szCs w:val="26"/>
           <w:lang w:val="en-US"/>
         </w:rPr>
-        <w:t xml:space="preserve"> Text which contains links to reveal new texts are known as Hyperlinks. The protocol used to transfer Hyperlinks is known as HTTP. It governs how web browsers request pages from servers. </w:t>
+        <w:t xml:space="preserve"> Text </w:t>
+      </w:r>
+      <w:r>
+        <w:rPr>
+          <w:rFonts w:ascii="Times New Roman" w:hAnsi="Times New Roman" w:cs="Times New Roman"/>
+          <w:sz w:val="26"/>
+          <w:szCs w:val="26"/>
+          <w:lang w:val="en-US"/>
+        </w:rPr>
+        <w:t>that</w:t>
+      </w:r>
+      <w:r>
+        <w:rPr>
+          <w:rFonts w:ascii="Times New Roman" w:hAnsi="Times New Roman" w:cs="Times New Roman"/>
+          <w:sz w:val="26"/>
+          <w:szCs w:val="26"/>
+          <w:lang w:val="en-US"/>
+        </w:rPr>
+        <w:t xml:space="preserve"> contains links to reveal new texts are known as Hyperlinks. The protocol used to transfer Hyperlinks is known as HTTP. It governs how web browsers request pages from servers. </w:t>
       </w:r>
     </w:p>
     <w:p>
@@ -1263,6 +1299,17 @@
         <w:jc w:val="both"/>
         <w:rPr>
           <w:rFonts w:ascii="Times New Roman" w:hAnsi="Times New Roman" w:cs="Times New Roman"/>
+          <w:sz w:val="26"/>
+          <w:szCs w:val="26"/>
+          <w:lang w:val="en-US"/>
+        </w:rPr>
+      </w:pPr>
+    </w:p>
+    <w:p>
+      <w:pPr>
+        <w:jc w:val="both"/>
+        <w:rPr>
+          <w:rFonts w:ascii="Times New Roman" w:hAnsi="Times New Roman" w:cs="Times New Roman"/>
           <w:b/>
           <w:bCs/>
           <w:sz w:val="26"/>
@@ -1279,6 +1326,7 @@
           <w:szCs w:val="26"/>
           <w:lang w:val="en-US"/>
         </w:rPr>
+        <w:lastRenderedPageBreak/>
         <w:t>TCP v/s UDP</w:t>
       </w:r>
     </w:p>
@@ -1299,7 +1347,6 @@
           <w:szCs w:val="26"/>
           <w:lang w:val="en-US"/>
         </w:rPr>
-        <w:lastRenderedPageBreak/>
         <w:t>1)</w:t>
       </w:r>
       <w:r>
@@ -1578,27 +1625,45 @@
           <w:szCs w:val="26"/>
           <w:lang w:val="en-US"/>
         </w:rPr>
-        <w:t xml:space="preserve">A Connection-less protocol that does not perform a handshake. </w:t>
-      </w:r>
-    </w:p>
-    <w:p>
-      <w:pPr>
-        <w:jc w:val="both"/>
-        <w:rPr>
-          <w:rFonts w:ascii="Times New Roman" w:hAnsi="Times New Roman" w:cs="Times New Roman"/>
-          <w:sz w:val="26"/>
-          <w:szCs w:val="26"/>
-          <w:lang w:val="en-US"/>
-        </w:rPr>
-      </w:pPr>
-      <w:r>
-        <w:rPr>
-          <w:rFonts w:ascii="Times New Roman" w:hAnsi="Times New Roman" w:cs="Times New Roman"/>
-          <w:sz w:val="26"/>
-          <w:szCs w:val="26"/>
-          <w:lang w:val="en-US"/>
-        </w:rPr>
-        <w:t>Unreliable and Unordered: No guarantees of delivery or ordering. If data is lost or out of order, the application must handle it.</w:t>
+        <w:t xml:space="preserve">A </w:t>
+      </w:r>
+      <w:r>
+        <w:rPr>
+          <w:rFonts w:ascii="Times New Roman" w:hAnsi="Times New Roman" w:cs="Times New Roman"/>
+          <w:sz w:val="26"/>
+          <w:szCs w:val="26"/>
+          <w:lang w:val="en-US"/>
+        </w:rPr>
+        <w:t>connection</w:t>
+      </w:r>
+      <w:r>
+        <w:rPr>
+          <w:rFonts w:ascii="Times New Roman" w:hAnsi="Times New Roman" w:cs="Times New Roman"/>
+          <w:sz w:val="26"/>
+          <w:szCs w:val="26"/>
+          <w:lang w:val="en-US"/>
+        </w:rPr>
+        <w:t xml:space="preserve">less protocol that does not perform a handshake. </w:t>
+      </w:r>
+    </w:p>
+    <w:p>
+      <w:pPr>
+        <w:jc w:val="both"/>
+        <w:rPr>
+          <w:rFonts w:ascii="Times New Roman" w:hAnsi="Times New Roman" w:cs="Times New Roman"/>
+          <w:sz w:val="26"/>
+          <w:szCs w:val="26"/>
+          <w:lang w:val="en-US"/>
+        </w:rPr>
+      </w:pPr>
+      <w:r>
+        <w:rPr>
+          <w:rFonts w:ascii="Times New Roman" w:hAnsi="Times New Roman" w:cs="Times New Roman"/>
+          <w:sz w:val="26"/>
+          <w:szCs w:val="26"/>
+          <w:lang w:val="en-US"/>
+        </w:rPr>
+        <w:t>Unreliable and Unordered: No guarantee of delivery or ordering. If data is lost or out of order, the application must handle it.</w:t>
       </w:r>
     </w:p>
     <w:p>
@@ -2045,7 +2110,7 @@
           <w:szCs w:val="26"/>
           <w:lang w:val="en-US"/>
         </w:rPr>
-        <w:t>DNS Records are entries in a domain’s DNS file that tell DNS resolvers how to handle queries for the domain. In essence, they’re structured pieces of data that map human-readable domain names to the technical information needed to route to them.</w:t>
+        <w:t>DNS Records are entries in a DNS file that tell DNS resolvers how to handle queries for the domain. In essence, they’re structured pieces of data that map human-readable domain names to the technical information needed to route to them.</w:t>
       </w:r>
     </w:p>
     <w:p>

</xml_diff>